<commit_message>
Updated SeaPP design document based on recommended changes, and began work implementing the changes
</commit_message>
<xml_diff>
--- a/Interpreter/Design Document.docx
+++ b/Interpreter/Design Document.docx
@@ -745,13 +745,13 @@
           <w:b w:val="1"/>
           <w:rtl w:val="0"/>
         </w:rPr>
-        <w:t xml:space="preserve">syntactic sugar</w:t>
-      </w:r>
-      <w:r>
-        <w:rPr>
-          <w:rtl w:val="0"/>
-        </w:rPr>
-        <w:t xml:space="preserve"> level, because the operations will be defined using operations on basic data types implemented at the core level.</w:t>
+        <w:t xml:space="preserve">core</w:t>
+      </w:r>
+      <w:r>
+        <w:rPr>
+          <w:rtl w:val="0"/>
+        </w:rPr>
+        <w:t xml:space="preserve"> level, because the operations will be defined as a part of a command</w:t>
       </w:r>
     </w:p>
     <w:p>
@@ -796,20 +796,13 @@
           <w:b w:val="1"/>
           <w:rtl w:val="0"/>
         </w:rPr>
-        <w:t xml:space="preserve">syntactic </w:t>
-      </w:r>
-      <w:r>
-        <w:rPr>
-          <w:b w:val="1"/>
-          <w:rtl w:val="0"/>
-        </w:rPr>
-        <w:t xml:space="preserve">sugar</w:t>
-      </w:r>
-      <w:r>
-        <w:rPr>
-          <w:rtl w:val="0"/>
-        </w:rPr>
-        <w:t xml:space="preserve"> level, because</w:t>
+        <w:t xml:space="preserve">core</w:t>
+      </w:r>
+      <w:r>
+        <w:rPr>
+          <w:rtl w:val="0"/>
+        </w:rPr>
+        <w:t xml:space="preserve"> level, because they will be a part of the basic command implementation.</w:t>
       </w:r>
     </w:p>
     <w:p>
@@ -854,13 +847,13 @@
           <w:b w:val="1"/>
           <w:rtl w:val="0"/>
         </w:rPr>
-        <w:t xml:space="preserve">syntactic sugar</w:t>
-      </w:r>
-      <w:r>
-        <w:rPr>
-          <w:rtl w:val="0"/>
-        </w:rPr>
-        <w:t xml:space="preserve"> level, because the type checking will be built upon the basic data types.                                   </w:t>
+        <w:t xml:space="preserve">core</w:t>
+      </w:r>
+      <w:r>
+        <w:rPr>
+          <w:rtl w:val="0"/>
+        </w:rPr>
+        <w:t xml:space="preserve"> level, because the type checking will be built with the basic data types.                                   </w:t>
       </w:r>
     </w:p>
     <w:p>

</xml_diff>